<commit_message>
Added Fully Dressed Use Case and Edited Diagrams
Activity Diagram Edits:

1. Separated Manage Accounts and Reactivate Account.
2. Added Input User Information to Create Account
3. Added "Confirm?" decision node to Manage Account
4. Validate reports now saves both valid and invalid label to database
5. Changed "Generate Graphical Report" activity to "Generate Graphs"
</commit_message>
<xml_diff>
--- a/Documentation/Word Files/Event Table (Post Sean).docx
+++ b/Documentation/Word Files/Event Table (Post Sean).docx
@@ -1,6 +1,6 @@
 
 <file path=word/document.xml><?xml version="1.0" encoding="utf-8"?>
-<w:document xmlns:wpc="http://schemas.microsoft.com/office/word/2010/wordprocessingCanvas" xmlns:cx="http://schemas.microsoft.com/office/drawing/2014/chartex" xmlns:cx1="http://schemas.microsoft.com/office/drawing/2015/9/8/chartex" xmlns:cx2="http://schemas.microsoft.com/office/drawing/2015/10/21/chartex" xmlns:cx3="http://schemas.microsoft.com/office/drawing/2016/5/9/chartex" xmlns:cx4="http://schemas.microsoft.com/office/drawing/2016/5/10/chartex" xmlns:cx5="http://schemas.microsoft.com/office/drawing/2016/5/11/chartex" xmlns:mc="http://schemas.openxmlformats.org/markup-compatibility/2006" xmlns:o="urn:schemas-microsoft-com:office:office" xmlns:r="http://schemas.openxmlformats.org/officeDocument/2006/relationships" xmlns:m="http://schemas.openxmlformats.org/officeDocument/2006/math" xmlns:v="urn:schemas-microsoft-com:vml" xmlns:wp14="http://schemas.microsoft.com/office/word/2010/wordprocessingDrawing" xmlns:wp="http://schemas.openxmlformats.org/drawingml/2006/wordprocessingDrawing" xmlns:w10="urn:schemas-microsoft-com:office:word" xmlns:w="http://schemas.openxmlformats.org/wordprocessingml/2006/main" xmlns:w14="http://schemas.microsoft.com/office/word/2010/wordml" xmlns:w15="http://schemas.microsoft.com/office/word/2012/wordml" xmlns:w16se="http://schemas.microsoft.com/office/word/2015/wordml/symex" xmlns:wpg="http://schemas.microsoft.com/office/word/2010/wordprocessingGroup" xmlns:wpi="http://schemas.microsoft.com/office/word/2010/wordprocessingInk" xmlns:wne="http://schemas.microsoft.com/office/word/2006/wordml" xmlns:wps="http://schemas.microsoft.com/office/word/2010/wordprocessingShape" mc:Ignorable="w14 w15 w16se wp14">
+<w:document xmlns:wpc="http://schemas.microsoft.com/office/word/2010/wordprocessingCanvas" xmlns:cx="http://schemas.microsoft.com/office/drawing/2014/chartex" xmlns:cx1="http://schemas.microsoft.com/office/drawing/2015/9/8/chartex" xmlns:cx2="http://schemas.microsoft.com/office/drawing/2015/10/21/chartex" xmlns:cx3="http://schemas.microsoft.com/office/drawing/2016/5/9/chartex" xmlns:cx4="http://schemas.microsoft.com/office/drawing/2016/5/10/chartex" xmlns:cx5="http://schemas.microsoft.com/office/drawing/2016/5/11/chartex" xmlns:cx6="http://schemas.microsoft.com/office/drawing/2016/5/12/chartex" xmlns:cx7="http://schemas.microsoft.com/office/drawing/2016/5/13/chartex" xmlns:cx8="http://schemas.microsoft.com/office/drawing/2016/5/14/chartex" xmlns:mc="http://schemas.openxmlformats.org/markup-compatibility/2006" xmlns:aink="http://schemas.microsoft.com/office/drawing/2016/ink" xmlns:am3d="http://schemas.microsoft.com/office/drawing/2017/model3d" xmlns:o="urn:schemas-microsoft-com:office:office" xmlns:r="http://schemas.openxmlformats.org/officeDocument/2006/relationships" xmlns:m="http://schemas.openxmlformats.org/officeDocument/2006/math" xmlns:v="urn:schemas-microsoft-com:vml" xmlns:wp14="http://schemas.microsoft.com/office/word/2010/wordprocessingDrawing" xmlns:wp="http://schemas.openxmlformats.org/drawingml/2006/wordprocessingDrawing" xmlns:w10="urn:schemas-microsoft-com:office:word" xmlns:w="http://schemas.openxmlformats.org/wordprocessingml/2006/main" xmlns:w14="http://schemas.microsoft.com/office/word/2010/wordml" xmlns:w15="http://schemas.microsoft.com/office/word/2012/wordml" xmlns:w16cid="http://schemas.microsoft.com/office/word/2016/wordml/cid" xmlns:w16se="http://schemas.microsoft.com/office/word/2015/wordml/symex" xmlns:wpg="http://schemas.microsoft.com/office/word/2010/wordprocessingGroup" xmlns:wpi="http://schemas.microsoft.com/office/word/2010/wordprocessingInk" xmlns:wne="http://schemas.microsoft.com/office/word/2006/wordml" xmlns:wps="http://schemas.microsoft.com/office/word/2010/wordprocessingShape" mc:Ignorable="w14 w15 w16se w16cid wp14">
   <w:body>
     <w:tbl>
       <w:tblPr>
@@ -10,9 +10,9 @@
         <w:tblLook w:val="04A0" w:firstRow="1" w:lastRow="0" w:firstColumn="1" w:lastColumn="0" w:noHBand="0" w:noVBand="1"/>
       </w:tblPr>
       <w:tblGrid>
-        <w:gridCol w:w="1615"/>
-        <w:gridCol w:w="959"/>
-        <w:gridCol w:w="1631"/>
+        <w:gridCol w:w="1525"/>
+        <w:gridCol w:w="990"/>
+        <w:gridCol w:w="1690"/>
         <w:gridCol w:w="1302"/>
         <w:gridCol w:w="2138"/>
         <w:gridCol w:w="1371"/>
@@ -20,7 +20,7 @@
       <w:tr>
         <w:tc>
           <w:tcPr>
-            <w:tcW w:w="1615" w:type="dxa"/>
+            <w:tcW w:w="1525" w:type="dxa"/>
           </w:tcPr>
           <w:p>
             <w:pPr>
@@ -33,7 +33,7 @@
         </w:tc>
         <w:tc>
           <w:tcPr>
-            <w:tcW w:w="959" w:type="dxa"/>
+            <w:tcW w:w="990" w:type="dxa"/>
           </w:tcPr>
           <w:p>
             <w:pPr>
@@ -46,7 +46,7 @@
         </w:tc>
         <w:tc>
           <w:tcPr>
-            <w:tcW w:w="1631" w:type="dxa"/>
+            <w:tcW w:w="1690" w:type="dxa"/>
           </w:tcPr>
           <w:p>
             <w:pPr>
@@ -100,7 +100,7 @@
       <w:tr>
         <w:tc>
           <w:tcPr>
-            <w:tcW w:w="1615" w:type="dxa"/>
+            <w:tcW w:w="1525" w:type="dxa"/>
           </w:tcPr>
           <w:p>
             <w:pPr>
@@ -113,7 +113,7 @@
         </w:tc>
         <w:tc>
           <w:tcPr>
-            <w:tcW w:w="959" w:type="dxa"/>
+            <w:tcW w:w="990" w:type="dxa"/>
           </w:tcPr>
           <w:p>
             <w:pPr>
@@ -126,7 +126,7 @@
         </w:tc>
         <w:tc>
           <w:tcPr>
-            <w:tcW w:w="1631" w:type="dxa"/>
+            <w:tcW w:w="1690" w:type="dxa"/>
           </w:tcPr>
           <w:p>
             <w:pPr>
@@ -180,7 +180,7 @@
       <w:tr>
         <w:tc>
           <w:tcPr>
-            <w:tcW w:w="1615" w:type="dxa"/>
+            <w:tcW w:w="1525" w:type="dxa"/>
           </w:tcPr>
           <w:p>
             <w:pPr>
@@ -193,20 +193,20 @@
         </w:tc>
         <w:tc>
           <w:tcPr>
-            <w:tcW w:w="959" w:type="dxa"/>
-          </w:tcPr>
-          <w:p>
-            <w:pPr>
-              <w:jc w:val="center"/>
-            </w:pPr>
-            <w:r>
-              <w:t>Data</w:t>
-            </w:r>
-          </w:p>
-        </w:tc>
-        <w:tc>
-          <w:tcPr>
-            <w:tcW w:w="1631" w:type="dxa"/>
+            <w:tcW w:w="990" w:type="dxa"/>
+          </w:tcPr>
+          <w:p>
+            <w:pPr>
+              <w:jc w:val="center"/>
+            </w:pPr>
+            <w:r>
+              <w:t>Forecast Request</w:t>
+            </w:r>
+          </w:p>
+        </w:tc>
+        <w:tc>
+          <w:tcPr>
+            <w:tcW w:w="1690" w:type="dxa"/>
           </w:tcPr>
           <w:p>
             <w:pPr>
@@ -258,42 +258,45 @@
         </w:tc>
       </w:tr>
       <w:tr>
-        <w:tc>
-          <w:tcPr>
-            <w:tcW w:w="1615" w:type="dxa"/>
-          </w:tcPr>
-          <w:p>
-            <w:pPr>
-              <w:jc w:val="center"/>
-            </w:pPr>
-            <w:r>
-              <w:t xml:space="preserve">Reports are viewed </w:t>
-            </w:r>
-          </w:p>
-        </w:tc>
-        <w:tc>
-          <w:tcPr>
-            <w:tcW w:w="959" w:type="dxa"/>
-          </w:tcPr>
-          <w:p>
-            <w:pPr>
-              <w:jc w:val="center"/>
-            </w:pPr>
-            <w:r>
-              <w:t>View request</w:t>
-            </w:r>
-          </w:p>
-        </w:tc>
-        <w:tc>
-          <w:tcPr>
-            <w:tcW w:w="1631" w:type="dxa"/>
-          </w:tcPr>
-          <w:p>
-            <w:pPr>
-              <w:jc w:val="center"/>
-            </w:pPr>
-            <w:r>
-              <w:t>Marketing and Sales Staff, General Manager</w:t>
+        <w:trPr>
+          <w:trHeight w:val="1142"/>
+        </w:trPr>
+        <w:tc>
+          <w:tcPr>
+            <w:tcW w:w="1525" w:type="dxa"/>
+          </w:tcPr>
+          <w:p>
+            <w:pPr>
+              <w:jc w:val="center"/>
+            </w:pPr>
+            <w:r>
+              <w:t>Forecasting criteria are changed</w:t>
+            </w:r>
+          </w:p>
+        </w:tc>
+        <w:tc>
+          <w:tcPr>
+            <w:tcW w:w="990" w:type="dxa"/>
+          </w:tcPr>
+          <w:p>
+            <w:pPr>
+              <w:jc w:val="center"/>
+            </w:pPr>
+            <w:r>
+              <w:t>Confirmation from M&amp;S</w:t>
+            </w:r>
+          </w:p>
+        </w:tc>
+        <w:tc>
+          <w:tcPr>
+            <w:tcW w:w="1690" w:type="dxa"/>
+          </w:tcPr>
+          <w:p>
+            <w:pPr>
+              <w:jc w:val="center"/>
+            </w:pPr>
+            <w:r>
+              <w:t>Marketing and Sales Staff</w:t>
             </w:r>
           </w:p>
         </w:tc>
@@ -306,7 +309,7 @@
               <w:jc w:val="center"/>
             </w:pPr>
             <w:r>
-              <w:t>View Reports</w:t>
+              <w:t>Alter Forecasting Conditions</w:t>
             </w:r>
           </w:p>
         </w:tc>
@@ -319,7 +322,7 @@
               <w:jc w:val="center"/>
             </w:pPr>
             <w:r>
-              <w:t>The system displays the desired reports</w:t>
+              <w:t>Forecasts done for the desired period/s now depend on the new conditions</w:t>
             </w:r>
           </w:p>
         </w:tc>
@@ -332,7 +335,7 @@
               <w:jc w:val="center"/>
             </w:pPr>
             <w:r>
-              <w:t>Marketing and Sales, General Manager</w:t>
+              <w:t>System</w:t>
             </w:r>
           </w:p>
         </w:tc>
@@ -340,40 +343,45 @@
       <w:tr>
         <w:tc>
           <w:tcPr>
-            <w:tcW w:w="1615" w:type="dxa"/>
-          </w:tcPr>
-          <w:p>
-            <w:pPr>
-              <w:jc w:val="center"/>
-            </w:pPr>
-            <w:r>
-              <w:t xml:space="preserve">Forecasting criteria are changed </w:t>
-            </w:r>
-          </w:p>
-        </w:tc>
-        <w:tc>
-          <w:tcPr>
-            <w:tcW w:w="959" w:type="dxa"/>
-          </w:tcPr>
-          <w:p>
-            <w:pPr>
-              <w:jc w:val="center"/>
-            </w:pPr>
-            <w:r>
-              <w:t>Data</w:t>
-            </w:r>
-          </w:p>
-        </w:tc>
-        <w:tc>
-          <w:tcPr>
-            <w:tcW w:w="1631" w:type="dxa"/>
-          </w:tcPr>
-          <w:p>
-            <w:pPr>
-              <w:jc w:val="center"/>
-            </w:pPr>
-            <w:r>
-              <w:t>Marketing and Sales Staff</w:t>
+            <w:tcW w:w="1525" w:type="dxa"/>
+          </w:tcPr>
+          <w:p>
+            <w:pPr>
+              <w:jc w:val="center"/>
+            </w:pPr>
+            <w:r>
+              <w:t xml:space="preserve">Reports are viewed </w:t>
+            </w:r>
+          </w:p>
+          <w:p>
+            <w:pPr>
+              <w:jc w:val="center"/>
+            </w:pPr>
+          </w:p>
+        </w:tc>
+        <w:tc>
+          <w:tcPr>
+            <w:tcW w:w="990" w:type="dxa"/>
+          </w:tcPr>
+          <w:p>
+            <w:pPr>
+              <w:jc w:val="center"/>
+            </w:pPr>
+            <w:r>
+              <w:t>View request</w:t>
+            </w:r>
+          </w:p>
+        </w:tc>
+        <w:tc>
+          <w:tcPr>
+            <w:tcW w:w="1690" w:type="dxa"/>
+          </w:tcPr>
+          <w:p>
+            <w:pPr>
+              <w:jc w:val="center"/>
+            </w:pPr>
+            <w:r>
+              <w:t>Marketing and Sales Staff, General Manager</w:t>
             </w:r>
           </w:p>
         </w:tc>
@@ -386,7 +394,7 @@
               <w:jc w:val="center"/>
             </w:pPr>
             <w:r>
-              <w:t>Alter Forecasting Conditions</w:t>
+              <w:t>View Reports</w:t>
             </w:r>
           </w:p>
         </w:tc>
@@ -399,7 +407,7 @@
               <w:jc w:val="center"/>
             </w:pPr>
             <w:r>
-              <w:t>Forecasts done for the desired period/s now depend on the new conditions</w:t>
+              <w:t>The system displays the desired reports</w:t>
             </w:r>
           </w:p>
         </w:tc>
@@ -412,7 +420,7 @@
               <w:jc w:val="center"/>
             </w:pPr>
             <w:r>
-              <w:t>System</w:t>
+              <w:t>Marketing and Sales, General Manager</w:t>
             </w:r>
           </w:p>
         </w:tc>
@@ -420,7 +428,7 @@
       <w:tr>
         <w:tc>
           <w:tcPr>
-            <w:tcW w:w="1615" w:type="dxa"/>
+            <w:tcW w:w="1525" w:type="dxa"/>
           </w:tcPr>
           <w:p>
             <w:pPr>
@@ -433,7 +441,7 @@
         </w:tc>
         <w:tc>
           <w:tcPr>
-            <w:tcW w:w="959" w:type="dxa"/>
+            <w:tcW w:w="990" w:type="dxa"/>
           </w:tcPr>
           <w:p>
             <w:pPr>
@@ -446,7 +454,7 @@
         </w:tc>
         <w:tc>
           <w:tcPr>
-            <w:tcW w:w="1631" w:type="dxa"/>
+            <w:tcW w:w="1690" w:type="dxa"/>
           </w:tcPr>
           <w:p>
             <w:pPr>
@@ -479,7 +487,7 @@
               <w:jc w:val="center"/>
             </w:pPr>
             <w:r>
-              <w:t xml:space="preserve">Reports are labeled as valid </w:t>
+              <w:t>Reports are labeled as valid or invalid</w:t>
             </w:r>
           </w:p>
         </w:tc>
@@ -500,7 +508,7 @@
       <w:tr>
         <w:tc>
           <w:tcPr>
-            <w:tcW w:w="1615" w:type="dxa"/>
+            <w:tcW w:w="1525" w:type="dxa"/>
           </w:tcPr>
           <w:p>
             <w:pPr>
@@ -513,7 +521,7 @@
         </w:tc>
         <w:tc>
           <w:tcPr>
-            <w:tcW w:w="959" w:type="dxa"/>
+            <w:tcW w:w="990" w:type="dxa"/>
           </w:tcPr>
           <w:p>
             <w:pPr>
@@ -526,7 +534,7 @@
         </w:tc>
         <w:tc>
           <w:tcPr>
-            <w:tcW w:w="1631" w:type="dxa"/>
+            <w:tcW w:w="1690" w:type="dxa"/>
           </w:tcPr>
           <w:p>
             <w:pPr>
@@ -580,7 +588,7 @@
       <w:tr>
         <w:tc>
           <w:tcPr>
-            <w:tcW w:w="1615" w:type="dxa"/>
+            <w:tcW w:w="1525" w:type="dxa"/>
           </w:tcPr>
           <w:p>
             <w:pPr>
@@ -593,7 +601,7 @@
         </w:tc>
         <w:tc>
           <w:tcPr>
-            <w:tcW w:w="959" w:type="dxa"/>
+            <w:tcW w:w="990" w:type="dxa"/>
           </w:tcPr>
           <w:p>
             <w:pPr>
@@ -606,7 +614,7 @@
         </w:tc>
         <w:tc>
           <w:tcPr>
-            <w:tcW w:w="1631" w:type="dxa"/>
+            <w:tcW w:w="1690" w:type="dxa"/>
           </w:tcPr>
           <w:p>
             <w:pPr>
@@ -639,8 +647,16 @@
               <w:jc w:val="center"/>
             </w:pPr>
             <w:r>
-              <w:t>Account activities can be maintained, deactivated, or reactivated</w:t>
-            </w:r>
+              <w:t xml:space="preserve">Account activities </w:t>
+            </w:r>
+            <w:r>
+              <w:t>are monitored and</w:t>
+            </w:r>
+            <w:r>
+              <w:t xml:space="preserve"> maintained</w:t>
+            </w:r>
+            <w:bookmarkStart w:id="0" w:name="_GoBack"/>
+            <w:bookmarkEnd w:id="0"/>
           </w:p>
         </w:tc>
         <w:tc>
@@ -660,7 +676,7 @@
       <w:tr>
         <w:tc>
           <w:tcPr>
-            <w:tcW w:w="1615" w:type="dxa"/>
+            <w:tcW w:w="1525" w:type="dxa"/>
           </w:tcPr>
           <w:p>
             <w:pPr>
@@ -673,7 +689,7 @@
         </w:tc>
         <w:tc>
           <w:tcPr>
-            <w:tcW w:w="959" w:type="dxa"/>
+            <w:tcW w:w="990" w:type="dxa"/>
           </w:tcPr>
           <w:p>
             <w:pPr>
@@ -686,7 +702,7 @@
         </w:tc>
         <w:tc>
           <w:tcPr>
-            <w:tcW w:w="1631" w:type="dxa"/>
+            <w:tcW w:w="1690" w:type="dxa"/>
           </w:tcPr>
           <w:p>
             <w:pPr>
@@ -740,7 +756,7 @@
       <w:tr>
         <w:tc>
           <w:tcPr>
-            <w:tcW w:w="1615" w:type="dxa"/>
+            <w:tcW w:w="1525" w:type="dxa"/>
           </w:tcPr>
           <w:p>
             <w:pPr>
@@ -753,7 +769,7 @@
         </w:tc>
         <w:tc>
           <w:tcPr>
-            <w:tcW w:w="959" w:type="dxa"/>
+            <w:tcW w:w="990" w:type="dxa"/>
           </w:tcPr>
           <w:p>
             <w:pPr>
@@ -766,7 +782,7 @@
         </w:tc>
         <w:tc>
           <w:tcPr>
-            <w:tcW w:w="1631" w:type="dxa"/>
+            <w:tcW w:w="1690" w:type="dxa"/>
           </w:tcPr>
           <w:p>
             <w:pPr>
@@ -814,8 +830,6 @@
             <w:r>
               <w:t>System</w:t>
             </w:r>
-            <w:bookmarkStart w:id="0" w:name="_GoBack"/>
-            <w:bookmarkEnd w:id="0"/>
           </w:p>
         </w:tc>
       </w:tr>
@@ -832,7 +846,7 @@
 </file>
 
 <file path=word/styles.xml><?xml version="1.0" encoding="utf-8"?>
-<w:styles xmlns:mc="http://schemas.openxmlformats.org/markup-compatibility/2006" xmlns:r="http://schemas.openxmlformats.org/officeDocument/2006/relationships" xmlns:w="http://schemas.openxmlformats.org/wordprocessingml/2006/main" xmlns:w14="http://schemas.microsoft.com/office/word/2010/wordml" xmlns:w15="http://schemas.microsoft.com/office/word/2012/wordml" xmlns:w16se="http://schemas.microsoft.com/office/word/2015/wordml/symex" mc:Ignorable="w14 w15 w16se">
+<w:styles xmlns:mc="http://schemas.openxmlformats.org/markup-compatibility/2006" xmlns:r="http://schemas.openxmlformats.org/officeDocument/2006/relationships" xmlns:w="http://schemas.openxmlformats.org/wordprocessingml/2006/main" xmlns:w14="http://schemas.microsoft.com/office/word/2010/wordml" xmlns:w15="http://schemas.microsoft.com/office/word/2012/wordml" xmlns:w16cid="http://schemas.microsoft.com/office/word/2016/wordml/cid" xmlns:w16se="http://schemas.microsoft.com/office/word/2015/wordml/symex" mc:Ignorable="w14 w15 w16se w16cid">
   <w:docDefaults>
     <w:rPrDefault>
       <w:rPr>
@@ -848,7 +862,7 @@
       </w:pPr>
     </w:pPrDefault>
   </w:docDefaults>
-  <w:latentStyles w:defLockedState="0" w:defUIPriority="99" w:defSemiHidden="0" w:defUnhideWhenUsed="0" w:defQFormat="0" w:count="374">
+  <w:latentStyles w:defLockedState="0" w:defUIPriority="99" w:defSemiHidden="0" w:defUnhideWhenUsed="0" w:defQFormat="0" w:count="375">
     <w:lsdException w:name="Normal" w:uiPriority="0" w:qFormat="1"/>
     <w:lsdException w:name="heading 1" w:uiPriority="9" w:qFormat="1"/>
     <w:lsdException w:name="heading 2" w:semiHidden="1" w:uiPriority="9" w:unhideWhenUsed="1" w:qFormat="1"/>
@@ -954,7 +968,6 @@
     <w:lsdException w:name="HTML Sample" w:semiHidden="1" w:unhideWhenUsed="1"/>
     <w:lsdException w:name="HTML Typewriter" w:semiHidden="1" w:unhideWhenUsed="1"/>
     <w:lsdException w:name="HTML Variable" w:semiHidden="1" w:unhideWhenUsed="1"/>
-    <w:lsdException w:name="Normal Table" w:semiHidden="1" w:unhideWhenUsed="1"/>
     <w:lsdException w:name="annotation subject" w:semiHidden="1" w:unhideWhenUsed="1"/>
     <w:lsdException w:name="No List" w:semiHidden="1" w:unhideWhenUsed="1"/>
     <w:lsdException w:name="Outline List 1" w:semiHidden="1" w:unhideWhenUsed="1"/>
@@ -1001,10 +1014,8 @@
     <w:lsdException w:name="Table Subtle 2" w:semiHidden="1" w:unhideWhenUsed="1"/>
     <w:lsdException w:name="Table Web 1" w:semiHidden="1" w:unhideWhenUsed="1"/>
     <w:lsdException w:name="Table Web 2" w:semiHidden="1" w:unhideWhenUsed="1"/>
-    <w:lsdException w:name="Table Web 3" w:semiHidden="1" w:unhideWhenUsed="1"/>
     <w:lsdException w:name="Balloon Text" w:semiHidden="1" w:unhideWhenUsed="1"/>
     <w:lsdException w:name="Table Grid" w:uiPriority="39"/>
-    <w:lsdException w:name="Table Theme" w:semiHidden="1" w:unhideWhenUsed="1"/>
     <w:lsdException w:name="Placeholder Text" w:semiHidden="1"/>
     <w:lsdException w:name="No Spacing" w:uiPriority="1" w:qFormat="1"/>
     <w:lsdException w:name="Light Shading" w:uiPriority="60"/>
@@ -1223,6 +1234,7 @@
     <w:lsdException w:name="Mention" w:semiHidden="1" w:unhideWhenUsed="1"/>
     <w:lsdException w:name="Smart Hyperlink" w:semiHidden="1" w:unhideWhenUsed="1"/>
     <w:lsdException w:name="Hashtag" w:semiHidden="1" w:unhideWhenUsed="1"/>
+    <w:lsdException w:name="Unresolved Mention" w:semiHidden="1" w:unhideWhenUsed="1"/>
   </w:latentStyles>
   <w:style w:type="paragraph" w:default="1" w:styleId="Normal">
     <w:name w:val="Normal"/>

</xml_diff>

<commit_message>
Updated the event table
</commit_message>
<xml_diff>
--- a/Documentation/Word Files/Event Table (Post Sean).docx
+++ b/Documentation/Word Files/Event Table (Post Sean).docx
@@ -11,8 +11,8 @@
       </w:tblPr>
       <w:tblGrid>
         <w:gridCol w:w="1525"/>
-        <w:gridCol w:w="990"/>
-        <w:gridCol w:w="1690"/>
+        <w:gridCol w:w="1260"/>
+        <w:gridCol w:w="1420"/>
         <w:gridCol w:w="1302"/>
         <w:gridCol w:w="2138"/>
         <w:gridCol w:w="1371"/>
@@ -33,7 +33,7 @@
         </w:tc>
         <w:tc>
           <w:tcPr>
-            <w:tcW w:w="990" w:type="dxa"/>
+            <w:tcW w:w="1260" w:type="dxa"/>
           </w:tcPr>
           <w:p>
             <w:pPr>
@@ -46,7 +46,7 @@
         </w:tc>
         <w:tc>
           <w:tcPr>
-            <w:tcW w:w="1690" w:type="dxa"/>
+            <w:tcW w:w="1420" w:type="dxa"/>
           </w:tcPr>
           <w:p>
             <w:pPr>
@@ -107,33 +107,39 @@
               <w:jc w:val="center"/>
             </w:pPr>
             <w:r>
-              <w:t>A marketing and sales staff imports data into the system</w:t>
-            </w:r>
-          </w:p>
-        </w:tc>
-        <w:tc>
-          <w:tcPr>
-            <w:tcW w:w="990" w:type="dxa"/>
-          </w:tcPr>
-          <w:p>
-            <w:pPr>
-              <w:jc w:val="center"/>
-            </w:pPr>
-            <w:r>
-              <w:t>Reports (from Oracle)</w:t>
-            </w:r>
-          </w:p>
-        </w:tc>
-        <w:tc>
-          <w:tcPr>
-            <w:tcW w:w="1690" w:type="dxa"/>
-          </w:tcPr>
-          <w:p>
-            <w:pPr>
-              <w:jc w:val="center"/>
-            </w:pPr>
-            <w:r>
-              <w:t>Marketing and Sales Staff</w:t>
+              <w:t xml:space="preserve">A </w:t>
+            </w:r>
+            <w:r>
+              <w:t xml:space="preserve">manager </w:t>
+            </w:r>
+            <w:r>
+              <w:t>imports data into the system</w:t>
+            </w:r>
+          </w:p>
+        </w:tc>
+        <w:tc>
+          <w:tcPr>
+            <w:tcW w:w="1260" w:type="dxa"/>
+          </w:tcPr>
+          <w:p>
+            <w:pPr>
+              <w:jc w:val="center"/>
+            </w:pPr>
+            <w:r>
+              <w:t xml:space="preserve">Reports </w:t>
+            </w:r>
+          </w:p>
+        </w:tc>
+        <w:tc>
+          <w:tcPr>
+            <w:tcW w:w="1420" w:type="dxa"/>
+          </w:tcPr>
+          <w:p>
+            <w:pPr>
+              <w:jc w:val="center"/>
+            </w:pPr>
+            <w:r>
+              <w:t>Top-level Manager</w:t>
             </w:r>
           </w:p>
         </w:tc>
@@ -159,7 +165,7 @@
               <w:jc w:val="center"/>
             </w:pPr>
             <w:r>
-              <w:t>Data is acquired by the system</w:t>
+              <w:t xml:space="preserve">The system acquires data for </w:t>
             </w:r>
           </w:p>
         </w:tc>
@@ -187,33 +193,33 @@
               <w:jc w:val="center"/>
             </w:pPr>
             <w:r>
-              <w:t xml:space="preserve">Forecast is generated  </w:t>
-            </w:r>
-          </w:p>
-        </w:tc>
-        <w:tc>
-          <w:tcPr>
-            <w:tcW w:w="990" w:type="dxa"/>
-          </w:tcPr>
-          <w:p>
-            <w:pPr>
-              <w:jc w:val="center"/>
-            </w:pPr>
-            <w:r>
-              <w:t>Forecast Request</w:t>
-            </w:r>
-          </w:p>
-        </w:tc>
-        <w:tc>
-          <w:tcPr>
-            <w:tcW w:w="1690" w:type="dxa"/>
-          </w:tcPr>
-          <w:p>
-            <w:pPr>
-              <w:jc w:val="center"/>
-            </w:pPr>
-            <w:r>
-              <w:t>Marketing and Sales Staff</w:t>
+              <w:t>The values to be forecasted are generated</w:t>
+            </w:r>
+          </w:p>
+        </w:tc>
+        <w:tc>
+          <w:tcPr>
+            <w:tcW w:w="1260" w:type="dxa"/>
+          </w:tcPr>
+          <w:p>
+            <w:pPr>
+              <w:jc w:val="center"/>
+            </w:pPr>
+            <w:r>
+              <w:t xml:space="preserve">Imported reports </w:t>
+            </w:r>
+          </w:p>
+        </w:tc>
+        <w:tc>
+          <w:tcPr>
+            <w:tcW w:w="1420" w:type="dxa"/>
+          </w:tcPr>
+          <w:p>
+            <w:pPr>
+              <w:jc w:val="center"/>
+            </w:pPr>
+            <w:r>
+              <w:t>Top-level Manager</w:t>
             </w:r>
           </w:p>
         </w:tc>
@@ -226,7 +232,7 @@
               <w:jc w:val="center"/>
             </w:pPr>
             <w:r>
-              <w:t>Generate Forecast</w:t>
+              <w:t>Generate Forecast Reports</w:t>
             </w:r>
           </w:p>
         </w:tc>
@@ -239,8 +245,13 @@
               <w:jc w:val="center"/>
             </w:pPr>
             <w:r>
-              <w:t xml:space="preserve">Forecasts are generated </w:t>
-            </w:r>
+              <w:t xml:space="preserve">A forecast for the revenues, average daily room rate, occupancy rate, and revenue per available room for a certain </w:t>
+            </w:r>
+            <w:proofErr w:type="gramStart"/>
+            <w:r>
+              <w:t>period of time</w:t>
+            </w:r>
+            <w:proofErr w:type="gramEnd"/>
           </w:p>
         </w:tc>
         <w:tc>
@@ -270,33 +281,33 @@
               <w:jc w:val="center"/>
             </w:pPr>
             <w:r>
-              <w:t>Forecasting criteria are changed</w:t>
-            </w:r>
-          </w:p>
-        </w:tc>
-        <w:tc>
-          <w:tcPr>
-            <w:tcW w:w="990" w:type="dxa"/>
-          </w:tcPr>
-          <w:p>
-            <w:pPr>
-              <w:jc w:val="center"/>
-            </w:pPr>
-            <w:r>
-              <w:t>Confirmation from M&amp;S</w:t>
-            </w:r>
-          </w:p>
-        </w:tc>
-        <w:tc>
-          <w:tcPr>
-            <w:tcW w:w="1690" w:type="dxa"/>
-          </w:tcPr>
-          <w:p>
-            <w:pPr>
-              <w:jc w:val="center"/>
-            </w:pPr>
-            <w:r>
-              <w:t>Marketing and Sales Staff</w:t>
+              <w:t xml:space="preserve">Reports (which may or may not contain forecasted values) are viewed </w:t>
+            </w:r>
+          </w:p>
+        </w:tc>
+        <w:tc>
+          <w:tcPr>
+            <w:tcW w:w="1260" w:type="dxa"/>
+          </w:tcPr>
+          <w:p>
+            <w:pPr>
+              <w:jc w:val="center"/>
+            </w:pPr>
+            <w:r>
+              <w:t>Imported reports, revenue reports</w:t>
+            </w:r>
+          </w:p>
+        </w:tc>
+        <w:tc>
+          <w:tcPr>
+            <w:tcW w:w="1420" w:type="dxa"/>
+          </w:tcPr>
+          <w:p>
+            <w:pPr>
+              <w:jc w:val="center"/>
+            </w:pPr>
+            <w:r>
+              <w:t>Top-level Manager</w:t>
             </w:r>
           </w:p>
         </w:tc>
@@ -309,7 +320,7 @@
               <w:jc w:val="center"/>
             </w:pPr>
             <w:r>
-              <w:t>Alter Forecasting Conditions</w:t>
+              <w:t>View reports</w:t>
             </w:r>
           </w:p>
         </w:tc>
@@ -322,7 +333,7 @@
               <w:jc w:val="center"/>
             </w:pPr>
             <w:r>
-              <w:t>Forecasts done for the desired period/s now depend on the new conditions</w:t>
+              <w:t>The certain report/s which the manager may wish to use are displayed</w:t>
             </w:r>
           </w:p>
         </w:tc>
@@ -335,7 +346,7 @@
               <w:jc w:val="center"/>
             </w:pPr>
             <w:r>
-              <w:t>System</w:t>
+              <w:t>Top-level Manager</w:t>
             </w:r>
           </w:p>
         </w:tc>
@@ -350,38 +361,41 @@
               <w:jc w:val="center"/>
             </w:pPr>
             <w:r>
-              <w:t xml:space="preserve">Reports are viewed </w:t>
-            </w:r>
-          </w:p>
-          <w:p>
-            <w:pPr>
-              <w:jc w:val="center"/>
-            </w:pPr>
-          </w:p>
-        </w:tc>
-        <w:tc>
-          <w:tcPr>
-            <w:tcW w:w="990" w:type="dxa"/>
-          </w:tcPr>
-          <w:p>
-            <w:pPr>
-              <w:jc w:val="center"/>
-            </w:pPr>
-            <w:r>
-              <w:t>View request</w:t>
-            </w:r>
-          </w:p>
-        </w:tc>
-        <w:tc>
-          <w:tcPr>
-            <w:tcW w:w="1690" w:type="dxa"/>
-          </w:tcPr>
-          <w:p>
-            <w:pPr>
-              <w:jc w:val="center"/>
-            </w:pPr>
-            <w:r>
-              <w:t>Marketing and Sales Staff, General Manager</w:t>
+              <w:t>Forecast</w:t>
+            </w:r>
+            <w:r>
+              <w:t>ed values are edited</w:t>
+            </w:r>
+          </w:p>
+          <w:p>
+            <w:pPr>
+              <w:jc w:val="center"/>
+            </w:pPr>
+          </w:p>
+        </w:tc>
+        <w:tc>
+          <w:tcPr>
+            <w:tcW w:w="1260" w:type="dxa"/>
+          </w:tcPr>
+          <w:p>
+            <w:pPr>
+              <w:jc w:val="center"/>
+            </w:pPr>
+            <w:r>
+              <w:t>Revenue reports</w:t>
+            </w:r>
+          </w:p>
+        </w:tc>
+        <w:tc>
+          <w:tcPr>
+            <w:tcW w:w="1420" w:type="dxa"/>
+          </w:tcPr>
+          <w:p>
+            <w:pPr>
+              <w:jc w:val="center"/>
+            </w:pPr>
+            <w:r>
+              <w:t>Top-level manager</w:t>
             </w:r>
           </w:p>
         </w:tc>
@@ -394,7 +408,7 @@
               <w:jc w:val="center"/>
             </w:pPr>
             <w:r>
-              <w:t>View Reports</w:t>
+              <w:t>Edit Reports</w:t>
             </w:r>
           </w:p>
         </w:tc>
@@ -407,7 +421,7 @@
               <w:jc w:val="center"/>
             </w:pPr>
             <w:r>
-              <w:t>The system displays the desired reports</w:t>
+              <w:t>Forecasted values in a forecast report are overwritten by a user</w:t>
             </w:r>
           </w:p>
         </w:tc>
@@ -420,7 +434,7 @@
               <w:jc w:val="center"/>
             </w:pPr>
             <w:r>
-              <w:t>Marketing and Sales, General Manager</w:t>
+              <w:t>System</w:t>
             </w:r>
           </w:p>
         </w:tc>
@@ -435,33 +449,36 @@
               <w:jc w:val="center"/>
             </w:pPr>
             <w:r>
-              <w:t xml:space="preserve">Reports are checked and validated </w:t>
-            </w:r>
-          </w:p>
-        </w:tc>
-        <w:tc>
-          <w:tcPr>
-            <w:tcW w:w="990" w:type="dxa"/>
-          </w:tcPr>
-          <w:p>
-            <w:pPr>
-              <w:jc w:val="center"/>
-            </w:pPr>
-            <w:r>
-              <w:t>Reports</w:t>
-            </w:r>
-          </w:p>
-        </w:tc>
-        <w:tc>
-          <w:tcPr>
-            <w:tcW w:w="1690" w:type="dxa"/>
-          </w:tcPr>
-          <w:p>
-            <w:pPr>
-              <w:jc w:val="center"/>
-            </w:pPr>
-            <w:r>
-              <w:t>General Manager</w:t>
+              <w:t xml:space="preserve">User accounts </w:t>
+            </w:r>
+            <w:r>
+              <w:t>are created</w:t>
+            </w:r>
+          </w:p>
+        </w:tc>
+        <w:tc>
+          <w:tcPr>
+            <w:tcW w:w="1260" w:type="dxa"/>
+          </w:tcPr>
+          <w:p>
+            <w:pPr>
+              <w:jc w:val="center"/>
+            </w:pPr>
+            <w:r>
+              <w:t>Account creation request</w:t>
+            </w:r>
+          </w:p>
+        </w:tc>
+        <w:tc>
+          <w:tcPr>
+            <w:tcW w:w="1420" w:type="dxa"/>
+          </w:tcPr>
+          <w:p>
+            <w:pPr>
+              <w:jc w:val="center"/>
+            </w:pPr>
+            <w:r>
+              <w:t>Admin</w:t>
             </w:r>
           </w:p>
         </w:tc>
@@ -474,7 +491,7 @@
               <w:jc w:val="center"/>
             </w:pPr>
             <w:r>
-              <w:t>Validate Reports</w:t>
+              <w:t>Create Account</w:t>
             </w:r>
           </w:p>
         </w:tc>
@@ -487,7 +504,7 @@
               <w:jc w:val="center"/>
             </w:pPr>
             <w:r>
-              <w:t>Reports are labeled as valid or invalid</w:t>
+              <w:t>User accounts are created and can now be used</w:t>
             </w:r>
           </w:p>
         </w:tc>
@@ -515,26 +532,26 @@
               <w:jc w:val="center"/>
             </w:pPr>
             <w:r>
-              <w:t>User accounts (of various types) are created</w:t>
-            </w:r>
-          </w:p>
-        </w:tc>
-        <w:tc>
-          <w:tcPr>
-            <w:tcW w:w="990" w:type="dxa"/>
-          </w:tcPr>
-          <w:p>
-            <w:pPr>
-              <w:jc w:val="center"/>
-            </w:pPr>
-            <w:r>
-              <w:t>Account creation request</w:t>
-            </w:r>
-          </w:p>
-        </w:tc>
-        <w:tc>
-          <w:tcPr>
-            <w:tcW w:w="1690" w:type="dxa"/>
+              <w:t>Accounts are monitored and managed</w:t>
+            </w:r>
+          </w:p>
+        </w:tc>
+        <w:tc>
+          <w:tcPr>
+            <w:tcW w:w="1260" w:type="dxa"/>
+          </w:tcPr>
+          <w:p>
+            <w:pPr>
+              <w:jc w:val="center"/>
+            </w:pPr>
+            <w:r>
+              <w:t>Account activity data</w:t>
+            </w:r>
+          </w:p>
+        </w:tc>
+        <w:tc>
+          <w:tcPr>
+            <w:tcW w:w="1420" w:type="dxa"/>
           </w:tcPr>
           <w:p>
             <w:pPr>
@@ -554,7 +571,7 @@
               <w:jc w:val="center"/>
             </w:pPr>
             <w:r>
-              <w:t>Create Account</w:t>
+              <w:t>Manage Accounts</w:t>
             </w:r>
           </w:p>
         </w:tc>
@@ -567,7 +584,13 @@
               <w:jc w:val="center"/>
             </w:pPr>
             <w:r>
-              <w:t>User accounts are created and can now be used</w:t>
+              <w:t xml:space="preserve">Account activities </w:t>
+            </w:r>
+            <w:r>
+              <w:t>are monitored and</w:t>
+            </w:r>
+            <w:r>
+              <w:t xml:space="preserve"> maintained</w:t>
             </w:r>
           </w:p>
         </w:tc>
@@ -595,26 +618,32 @@
               <w:jc w:val="center"/>
             </w:pPr>
             <w:r>
-              <w:t>Accounts are monitored and managed</w:t>
-            </w:r>
-          </w:p>
-        </w:tc>
-        <w:tc>
-          <w:tcPr>
-            <w:tcW w:w="990" w:type="dxa"/>
-          </w:tcPr>
-          <w:p>
-            <w:pPr>
-              <w:jc w:val="center"/>
-            </w:pPr>
-            <w:r>
-              <w:t>Account activity data</w:t>
-            </w:r>
-          </w:p>
-        </w:tc>
-        <w:tc>
-          <w:tcPr>
-            <w:tcW w:w="1690" w:type="dxa"/>
+              <w:t xml:space="preserve">A user account is </w:t>
+            </w:r>
+            <w:r>
+              <w:t>archived</w:t>
+            </w:r>
+            <w:r>
+              <w:t xml:space="preserve"> </w:t>
+            </w:r>
+          </w:p>
+        </w:tc>
+        <w:tc>
+          <w:tcPr>
+            <w:tcW w:w="1260" w:type="dxa"/>
+          </w:tcPr>
+          <w:p>
+            <w:pPr>
+              <w:jc w:val="center"/>
+            </w:pPr>
+            <w:r>
+              <w:t xml:space="preserve">Activity Data </w:t>
+            </w:r>
+          </w:p>
+        </w:tc>
+        <w:tc>
+          <w:tcPr>
+            <w:tcW w:w="1420" w:type="dxa"/>
           </w:tcPr>
           <w:p>
             <w:pPr>
@@ -634,7 +663,7 @@
               <w:jc w:val="center"/>
             </w:pPr>
             <w:r>
-              <w:t>Manage Accounts</w:t>
+              <w:t>Archive Account</w:t>
             </w:r>
           </w:p>
         </w:tc>
@@ -647,16 +676,8 @@
               <w:jc w:val="center"/>
             </w:pPr>
             <w:r>
-              <w:t xml:space="preserve">Account activities </w:t>
-            </w:r>
-            <w:r>
-              <w:t>are monitored and</w:t>
-            </w:r>
-            <w:r>
-              <w:t xml:space="preserve"> maintained</w:t>
-            </w:r>
-            <w:bookmarkStart w:id="0" w:name="_GoBack"/>
-            <w:bookmarkEnd w:id="0"/>
+              <w:t>A user account is rendered unusable but still has accessible user logs</w:t>
+            </w:r>
           </w:p>
         </w:tc>
         <w:tc>
@@ -683,26 +704,26 @@
               <w:jc w:val="center"/>
             </w:pPr>
             <w:r>
-              <w:t xml:space="preserve">A user account is deactivated </w:t>
-            </w:r>
-          </w:p>
-        </w:tc>
-        <w:tc>
-          <w:tcPr>
-            <w:tcW w:w="990" w:type="dxa"/>
-          </w:tcPr>
-          <w:p>
-            <w:pPr>
-              <w:jc w:val="center"/>
-            </w:pPr>
-            <w:r>
-              <w:t xml:space="preserve">Activity Data </w:t>
-            </w:r>
-          </w:p>
-        </w:tc>
-        <w:tc>
-          <w:tcPr>
-            <w:tcW w:w="1690" w:type="dxa"/>
+              <w:t>A user account is reactivated</w:t>
+            </w:r>
+          </w:p>
+        </w:tc>
+        <w:tc>
+          <w:tcPr>
+            <w:tcW w:w="1260" w:type="dxa"/>
+          </w:tcPr>
+          <w:p>
+            <w:pPr>
+              <w:jc w:val="center"/>
+            </w:pPr>
+            <w:r>
+              <w:t>Activity Data</w:t>
+            </w:r>
+          </w:p>
+        </w:tc>
+        <w:tc>
+          <w:tcPr>
+            <w:tcW w:w="1420" w:type="dxa"/>
           </w:tcPr>
           <w:p>
             <w:pPr>
@@ -722,7 +743,7 @@
               <w:jc w:val="center"/>
             </w:pPr>
             <w:r>
-              <w:t>Deactivate Account</w:t>
+              <w:t>Reactivate Account</w:t>
             </w:r>
           </w:p>
         </w:tc>
@@ -735,7 +756,7 @@
               <w:jc w:val="center"/>
             </w:pPr>
             <w:r>
-              <w:t>A user account is rendered unusable</w:t>
+              <w:t xml:space="preserve">A deactivated user account is rendered active and usable </w:t>
             </w:r>
           </w:p>
         </w:tc>
@@ -747,89 +768,11 @@
             <w:pPr>
               <w:jc w:val="center"/>
             </w:pPr>
+            <w:bookmarkStart w:id="0" w:name="_GoBack"/>
             <w:r>
               <w:t>System</w:t>
             </w:r>
-          </w:p>
-        </w:tc>
-      </w:tr>
-      <w:tr>
-        <w:tc>
-          <w:tcPr>
-            <w:tcW w:w="1525" w:type="dxa"/>
-          </w:tcPr>
-          <w:p>
-            <w:pPr>
-              <w:jc w:val="center"/>
-            </w:pPr>
-            <w:r>
-              <w:t>A user account is reactivated</w:t>
-            </w:r>
-          </w:p>
-        </w:tc>
-        <w:tc>
-          <w:tcPr>
-            <w:tcW w:w="990" w:type="dxa"/>
-          </w:tcPr>
-          <w:p>
-            <w:pPr>
-              <w:jc w:val="center"/>
-            </w:pPr>
-            <w:r>
-              <w:t>Activity Data</w:t>
-            </w:r>
-          </w:p>
-        </w:tc>
-        <w:tc>
-          <w:tcPr>
-            <w:tcW w:w="1690" w:type="dxa"/>
-          </w:tcPr>
-          <w:p>
-            <w:pPr>
-              <w:jc w:val="center"/>
-            </w:pPr>
-            <w:r>
-              <w:t>Admin</w:t>
-            </w:r>
-          </w:p>
-        </w:tc>
-        <w:tc>
-          <w:tcPr>
-            <w:tcW w:w="1302" w:type="dxa"/>
-          </w:tcPr>
-          <w:p>
-            <w:pPr>
-              <w:jc w:val="center"/>
-            </w:pPr>
-            <w:r>
-              <w:t>Reactivate Account</w:t>
-            </w:r>
-          </w:p>
-        </w:tc>
-        <w:tc>
-          <w:tcPr>
-            <w:tcW w:w="2138" w:type="dxa"/>
-          </w:tcPr>
-          <w:p>
-            <w:pPr>
-              <w:jc w:val="center"/>
-            </w:pPr>
-            <w:r>
-              <w:t xml:space="preserve">A deactivated user account is rendered active and usable </w:t>
-            </w:r>
-          </w:p>
-        </w:tc>
-        <w:tc>
-          <w:tcPr>
-            <w:tcW w:w="1371" w:type="dxa"/>
-          </w:tcPr>
-          <w:p>
-            <w:pPr>
-              <w:jc w:val="center"/>
-            </w:pPr>
-            <w:r>
-              <w:t>System</w:t>
-            </w:r>
+            <w:bookmarkEnd w:id="0"/>
           </w:p>
         </w:tc>
       </w:tr>
@@ -968,6 +911,7 @@
     <w:lsdException w:name="HTML Sample" w:semiHidden="1" w:unhideWhenUsed="1"/>
     <w:lsdException w:name="HTML Typewriter" w:semiHidden="1" w:unhideWhenUsed="1"/>
     <w:lsdException w:name="HTML Variable" w:semiHidden="1" w:unhideWhenUsed="1"/>
+    <w:lsdException w:name="Normal Table" w:semiHidden="1" w:unhideWhenUsed="1"/>
     <w:lsdException w:name="annotation subject" w:semiHidden="1" w:unhideWhenUsed="1"/>
     <w:lsdException w:name="No List" w:semiHidden="1" w:unhideWhenUsed="1"/>
     <w:lsdException w:name="Outline List 1" w:semiHidden="1" w:unhideWhenUsed="1"/>
@@ -1014,8 +958,10 @@
     <w:lsdException w:name="Table Subtle 2" w:semiHidden="1" w:unhideWhenUsed="1"/>
     <w:lsdException w:name="Table Web 1" w:semiHidden="1" w:unhideWhenUsed="1"/>
     <w:lsdException w:name="Table Web 2" w:semiHidden="1" w:unhideWhenUsed="1"/>
+    <w:lsdException w:name="Table Web 3" w:semiHidden="1" w:unhideWhenUsed="1"/>
     <w:lsdException w:name="Balloon Text" w:semiHidden="1" w:unhideWhenUsed="1"/>
     <w:lsdException w:name="Table Grid" w:uiPriority="39"/>
+    <w:lsdException w:name="Table Theme" w:semiHidden="1" w:unhideWhenUsed="1"/>
     <w:lsdException w:name="Placeholder Text" w:semiHidden="1"/>
     <w:lsdException w:name="No Spacing" w:uiPriority="1" w:qFormat="1"/>
     <w:lsdException w:name="Light Shading" w:uiPriority="60"/>

</xml_diff>